<commit_message>
Post optimization and commenting of code
</commit_message>
<xml_diff>
--- a/Test Cases - Restful API Implementation - Online Store.docx
+++ b/Test Cases - Restful API Implementation - Online Store.docx
@@ -32,15 +32,7 @@
         <w:t>an Extension for Google Chrome.</w:t>
       </w:r>
       <w:r>
-        <w:t xml:space="preserve"> All input for POST and PUT requests </w:t>
-      </w:r>
-      <w:proofErr w:type="gramStart"/>
-      <w:r>
-        <w:t>have</w:t>
-      </w:r>
-      <w:proofErr w:type="gramEnd"/>
-      <w:r>
-        <w:t xml:space="preserve"> to be given in JSON Format. Otherwise the API will return:</w:t>
+        <w:t xml:space="preserve"> All input for POST and PUT requests have to be given in JSON Format. Otherwise the API will return:</w:t>
       </w:r>
     </w:p>
     <w:p>
@@ -50,15 +42,7 @@
     </w:p>
     <w:p>
       <w:r>
-        <w:t xml:space="preserve">    "</w:t>
-      </w:r>
-      <w:proofErr w:type="gramStart"/>
-      <w:r>
-        <w:t>error</w:t>
-      </w:r>
-      <w:proofErr w:type="gramEnd"/>
-      <w:r>
-        <w:t>": "Input not in correct format"</w:t>
+        <w:t xml:space="preserve">    "error": "Input not in correct format"</w:t>
       </w:r>
     </w:p>
     <w:p>
@@ -68,15 +52,13 @@
     </w:p>
     <w:p>
       <w:r>
-        <w:t xml:space="preserve">Since the results are sometimes fetched from </w:t>
-      </w:r>
-      <w:proofErr w:type="spellStart"/>
-      <w:r>
-        <w:t>Memcache</w:t>
-      </w:r>
-      <w:proofErr w:type="spellEnd"/>
-      <w:r>
-        <w:t>, you may sometimes not receive the updated expected response since sometimes cached responses may be returned. Items are cached for a default time of 30 seconds.</w:t>
+        <w:t>Since the results are sometimes fetched from Memcache, you may sometimes not receive the updated expected response since sometimes cached responses may be returned. Items are cached for a default time</w:t>
+      </w:r>
+      <w:r>
+        <w:t>span</w:t>
+      </w:r>
+      <w:r>
+        <w:t xml:space="preserve"> of 30 seconds.</w:t>
       </w:r>
     </w:p>
     <w:p/>
@@ -256,7 +238,6 @@
                 <w:szCs w:val="24"/>
               </w:rPr>
             </w:pPr>
-            <w:proofErr w:type="spellStart"/>
             <w:r>
               <w:rPr>
                 <w:rFonts w:eastAsia="Times New Roman"/>
@@ -267,7 +248,6 @@
               </w:rPr>
               <w:t>category_id</w:t>
             </w:r>
-            <w:proofErr w:type="spellEnd"/>
           </w:p>
         </w:tc>
         <w:tc>
@@ -284,19 +264,11 @@
                 <w:szCs w:val="24"/>
               </w:rPr>
             </w:pPr>
-            <w:proofErr w:type="spellStart"/>
             <w:r>
               <w:rPr>
                 <w:rFonts w:eastAsia="Times New Roman"/>
               </w:rPr>
-              <w:t>int</w:t>
-            </w:r>
-            <w:proofErr w:type="spellEnd"/>
-            <w:r>
-              <w:rPr>
-                <w:rFonts w:eastAsia="Times New Roman"/>
-              </w:rPr>
-              <w:t>(11)</w:t>
+              <w:t>int(11)</w:t>
             </w:r>
           </w:p>
         </w:tc>
@@ -385,19 +357,11 @@
                 <w:szCs w:val="24"/>
               </w:rPr>
             </w:pPr>
-            <w:proofErr w:type="spellStart"/>
             <w:r>
               <w:rPr>
                 <w:rFonts w:eastAsia="Times New Roman"/>
               </w:rPr>
-              <w:t>varchar</w:t>
-            </w:r>
-            <w:proofErr w:type="spellEnd"/>
-            <w:r>
-              <w:rPr>
-                <w:rFonts w:eastAsia="Times New Roman"/>
-              </w:rPr>
-              <w:t>(30)</w:t>
+              <w:t>varchar(30)</w:t>
             </w:r>
           </w:p>
         </w:tc>
@@ -557,14 +521,12 @@
                 <w:szCs w:val="24"/>
               </w:rPr>
             </w:pPr>
-            <w:proofErr w:type="spellStart"/>
             <w:r>
               <w:rPr>
                 <w:rFonts w:eastAsia="Times New Roman"/>
               </w:rPr>
               <w:t>parent_id</w:t>
             </w:r>
-            <w:proofErr w:type="spellEnd"/>
           </w:p>
         </w:tc>
         <w:tc>
@@ -581,19 +543,11 @@
                 <w:szCs w:val="24"/>
               </w:rPr>
             </w:pPr>
-            <w:proofErr w:type="spellStart"/>
             <w:r>
               <w:rPr>
                 <w:rFonts w:eastAsia="Times New Roman"/>
               </w:rPr>
-              <w:t>int</w:t>
-            </w:r>
-            <w:proofErr w:type="spellEnd"/>
-            <w:r>
-              <w:rPr>
-                <w:rFonts w:eastAsia="Times New Roman"/>
-              </w:rPr>
-              <w:t>(11)</w:t>
+              <w:t>int(11)</w:t>
             </w:r>
           </w:p>
         </w:tc>
@@ -1616,6 +1570,189 @@
         </w:rPr>
       </w:pPr>
     </w:p>
+    <w:p>
+      <w:pPr>
+        <w:pStyle w:val="Heading3"/>
+        <w:shd w:val="clear" w:color="auto" w:fill="FFFFFF"/>
+        <w:spacing w:before="300" w:after="150" w:line="312" w:lineRule="atLeast"/>
+        <w:rPr>
+          <w:rFonts w:ascii="Segoe UI" w:hAnsi="Segoe UI" w:cs="Segoe UI"/>
+          <w:sz w:val="34"/>
+          <w:szCs w:val="34"/>
+        </w:rPr>
+      </w:pPr>
+      <w:r>
+        <w:rPr>
+          <w:rFonts w:ascii="Segoe UI" w:hAnsi="Segoe UI" w:cs="Segoe UI"/>
+          <w:sz w:val="34"/>
+          <w:szCs w:val="34"/>
+        </w:rPr>
+        <w:t>User Access</w:t>
+      </w:r>
+    </w:p>
+    <w:p>
+      <w:r>
+        <w:t xml:space="preserve">Only administrators can access the API. I have made a user with </w:t>
+      </w:r>
+      <w:r>
+        <w:t>privileges</w:t>
+      </w:r>
+      <w:r>
+        <w:t xml:space="preserve"> to test the authorization functionality.</w:t>
+      </w:r>
+      <w:r>
+        <w:t xml:space="preserve"> The administrator user and password to access the API are:</w:t>
+      </w:r>
+    </w:p>
+    <w:p>
+      <w:r>
+        <w:t>Username: ‘kanishk’</w:t>
+      </w:r>
+    </w:p>
+    <w:p>
+      <w:r>
+        <w:t>Password: ‘password’</w:t>
+      </w:r>
+    </w:p>
+    <w:p/>
+    <w:p>
+      <w:pPr>
+        <w:rPr>
+          <w:rFonts w:ascii="Segoe UI" w:hAnsi="Segoe UI" w:cs="Segoe UI"/>
+          <w:sz w:val="24"/>
+          <w:szCs w:val="24"/>
+        </w:rPr>
+      </w:pPr>
+      <w:r>
+        <w:rPr>
+          <w:rFonts w:ascii="Segoe UI" w:hAnsi="Segoe UI" w:cs="Segoe UI"/>
+          <w:sz w:val="24"/>
+          <w:szCs w:val="24"/>
+        </w:rPr>
+        <w:t xml:space="preserve">Test Case 1: </w:t>
+      </w:r>
+    </w:p>
+    <w:p>
+      <w:r>
+        <w:t>username: random</w:t>
+      </w:r>
+    </w:p>
+    <w:p>
+      <w:r>
+        <w:t>password: random</w:t>
+      </w:r>
+    </w:p>
+    <w:p>
+      <w:r>
+        <w:t xml:space="preserve">Output: </w:t>
+      </w:r>
+    </w:p>
+    <w:p>
+      <w:r>
+        <w:t>Please login with administrator credentials</w:t>
+      </w:r>
+    </w:p>
+    <w:p/>
+    <w:p>
+      <w:pPr>
+        <w:rPr>
+          <w:rFonts w:ascii="Segoe UI" w:hAnsi="Segoe UI" w:cs="Segoe UI"/>
+          <w:sz w:val="24"/>
+          <w:szCs w:val="24"/>
+        </w:rPr>
+      </w:pPr>
+      <w:r>
+        <w:rPr>
+          <w:rFonts w:ascii="Segoe UI" w:hAnsi="Segoe UI" w:cs="Segoe UI"/>
+          <w:sz w:val="24"/>
+          <w:szCs w:val="24"/>
+        </w:rPr>
+        <w:t xml:space="preserve">Test Case 2: </w:t>
+      </w:r>
+    </w:p>
+    <w:p>
+      <w:r>
+        <w:t>username: kanishk2</w:t>
+      </w:r>
+    </w:p>
+    <w:p>
+      <w:r>
+        <w:t>password: password2</w:t>
+      </w:r>
+    </w:p>
+    <w:p>
+      <w:r>
+        <w:t xml:space="preserve">Output: </w:t>
+      </w:r>
+    </w:p>
+    <w:p>
+      <w:r>
+        <w:lastRenderedPageBreak/>
+        <w:t>Only Admi</w:t>
+      </w:r>
+      <w:r>
+        <w:t>nistrators are allowed</w:t>
+      </w:r>
+      <w:r>
+        <w:t>.</w:t>
+      </w:r>
+    </w:p>
+    <w:p/>
+    <w:p>
+      <w:pPr>
+        <w:rPr>
+          <w:sz w:val="24"/>
+          <w:szCs w:val="24"/>
+        </w:rPr>
+      </w:pPr>
+      <w:r>
+        <w:rPr>
+          <w:sz w:val="24"/>
+          <w:szCs w:val="24"/>
+        </w:rPr>
+        <w:t>Test</w:t>
+      </w:r>
+      <w:r>
+        <w:rPr>
+          <w:sz w:val="24"/>
+          <w:szCs w:val="24"/>
+        </w:rPr>
+        <w:t xml:space="preserve"> Case 3</w:t>
+      </w:r>
+      <w:r>
+        <w:rPr>
+          <w:sz w:val="24"/>
+          <w:szCs w:val="24"/>
+        </w:rPr>
+        <w:t xml:space="preserve">: </w:t>
+      </w:r>
+    </w:p>
+    <w:p>
+      <w:r>
+        <w:t>username:</w:t>
+      </w:r>
+      <w:r>
+        <w:t>kanishk</w:t>
+      </w:r>
+    </w:p>
+    <w:p>
+      <w:r>
+        <w:t xml:space="preserve">password: </w:t>
+      </w:r>
+      <w:r>
+        <w:t>password</w:t>
+      </w:r>
+    </w:p>
+    <w:p>
+      <w:r>
+        <w:t xml:space="preserve">Output: </w:t>
+      </w:r>
+    </w:p>
+    <w:p>
+      <w:r>
+        <w:t>Successfully Logged In</w:t>
+      </w:r>
+    </w:p>
     <w:p/>
     <w:p/>
     <w:p/>
@@ -1685,15 +1822,7 @@
     </w:p>
     <w:p>
       <w:r>
-        <w:t xml:space="preserve">The first ten categories with all fields order by their category id are returned. Ten records are returned since by default ten resources are fetched unless you pass a per_page parameter in the query. And by default resources are ordered by </w:t>
-      </w:r>
-      <w:proofErr w:type="spellStart"/>
-      <w:r>
-        <w:t>category_id</w:t>
-      </w:r>
-      <w:proofErr w:type="spellEnd"/>
-      <w:r>
-        <w:t>.</w:t>
+        <w:t>The first ten categories with all fields order by their category id are returned. Ten records are returned since by default ten resources are fetched unless you pass a per_page parameter in the query. And by default resources are ordered by category_id.</w:t>
       </w:r>
     </w:p>
     <w:p>
@@ -1726,29 +1855,16 @@
     </w:p>
     <w:p>
       <w:r>
+        <w:t>Output:</w:t>
+      </w:r>
+    </w:p>
+    <w:p>
+      <w:r>
         <w:lastRenderedPageBreak/>
-        <w:t>Output:</w:t>
-      </w:r>
-    </w:p>
-    <w:p>
-      <w:r>
-        <w:t xml:space="preserve">The first ten categories are returned. But only name and </w:t>
-      </w:r>
-      <w:proofErr w:type="spellStart"/>
-      <w:r>
-        <w:t>parent_id</w:t>
-      </w:r>
-      <w:proofErr w:type="spellEnd"/>
-      <w:r>
-        <w:t xml:space="preserve"> is returned for each category. The first five records are skipped and the next five are returned since per_page parameter is given as 5 and page parameter is specified as 2. And by default resources are ordered by </w:t>
-      </w:r>
-      <w:proofErr w:type="spellStart"/>
-      <w:r>
-        <w:t>category_id</w:t>
-      </w:r>
-      <w:proofErr w:type="spellEnd"/>
-      <w:r>
-        <w:t>.</w:t>
+        <w:t>O</w:t>
+      </w:r>
+      <w:r>
+        <w:t>nly name and parent_id is returned for each category. The first five records are skipped and the next five are returned since per_page parameter is given as 5 and page parameter is specified as 2. And by default resources are ordered by category_id.</w:t>
       </w:r>
     </w:p>
     <w:p>
@@ -1904,19 +2020,11 @@
         </w:rPr>
         <w:t xml:space="preserve">  "</w:t>
       </w:r>
-      <w:proofErr w:type="gramStart"/>
-      <w:r>
-        <w:rPr>
-          <w:rFonts w:ascii="Consolas" w:hAnsi="Consolas" w:cs="Consolas"/>
-        </w:rPr>
-        <w:t>error</w:t>
-      </w:r>
-      <w:proofErr w:type="gramEnd"/>
-      <w:r>
-        <w:rPr>
-          <w:rFonts w:ascii="Consolas" w:hAnsi="Consolas" w:cs="Consolas"/>
-        </w:rPr>
-        <w:t>": “Bad Request”</w:t>
+      <w:r>
+        <w:rPr>
+          <w:rFonts w:ascii="Consolas" w:hAnsi="Consolas" w:cs="Consolas"/>
+        </w:rPr>
+        <w:t>error": “Bad Request”</w:t>
       </w:r>
     </w:p>
     <w:p>
@@ -2097,21 +2205,7 @@
         <w:rPr>
           <w:rFonts w:ascii="Consolas" w:hAnsi="Consolas" w:cs="Consolas"/>
         </w:rPr>
-        <w:t xml:space="preserve">    “</w:t>
-      </w:r>
-      <w:proofErr w:type="spellStart"/>
-      <w:r>
-        <w:rPr>
-          <w:rFonts w:ascii="Consolas" w:hAnsi="Consolas" w:cs="Consolas"/>
-        </w:rPr>
-        <w:t>category_id</w:t>
-      </w:r>
-      <w:proofErr w:type="spellEnd"/>
-      <w:r>
-        <w:rPr>
-          <w:rFonts w:ascii="Consolas" w:hAnsi="Consolas" w:cs="Consolas"/>
-        </w:rPr>
-        <w:t>”: “1”,</w:t>
+        <w:t xml:space="preserve">    “category_id”: “1”,</w:t>
       </w:r>
     </w:p>
     <w:p>
@@ -2136,14 +2230,12 @@
         </w:rPr>
         <w:t>"</w:t>
       </w:r>
-      <w:proofErr w:type="spellStart"/>
       <w:r>
         <w:rPr>
           <w:rFonts w:ascii="Consolas" w:hAnsi="Consolas" w:cs="Consolas"/>
         </w:rPr>
         <w:t>parent_id</w:t>
       </w:r>
-      <w:proofErr w:type="spellEnd"/>
       <w:r>
         <w:rPr>
           <w:rFonts w:ascii="Consolas" w:hAnsi="Consolas" w:cs="Consolas"/>
@@ -2183,21 +2275,7 @@
         <w:rPr>
           <w:rFonts w:ascii="Consolas" w:hAnsi="Consolas" w:cs="Consolas"/>
         </w:rPr>
-        <w:t>"</w:t>
-      </w:r>
-      <w:proofErr w:type="gramStart"/>
-      <w:r>
-        <w:rPr>
-          <w:rFonts w:ascii="Consolas" w:hAnsi="Consolas" w:cs="Consolas"/>
-        </w:rPr>
-        <w:t>name</w:t>
-      </w:r>
-      <w:proofErr w:type="gramEnd"/>
-      <w:r>
-        <w:rPr>
-          <w:rFonts w:ascii="Consolas" w:hAnsi="Consolas" w:cs="Consolas"/>
-        </w:rPr>
-        <w:t>": "</w:t>
+        <w:t>"name": "</w:t>
       </w:r>
       <w:r>
         <w:rPr>
@@ -2228,14 +2306,12 @@
         </w:rPr>
         <w:t xml:space="preserve">    "</w:t>
       </w:r>
-      <w:proofErr w:type="gramStart"/>
       <w:r>
         <w:rPr>
           <w:rFonts w:ascii="Consolas" w:hAnsi="Consolas" w:cs="Consolas"/>
         </w:rPr>
         <w:t>description</w:t>
       </w:r>
-      <w:proofErr w:type="gramEnd"/>
       <w:r>
         <w:rPr>
           <w:rFonts w:ascii="Consolas" w:hAnsi="Consolas" w:cs="Consolas"/>
@@ -2388,21 +2464,7 @@
         <w:rPr>
           <w:rFonts w:ascii="Consolas" w:hAnsi="Consolas" w:cs="Consolas"/>
         </w:rPr>
-        <w:t>"</w:t>
-      </w:r>
-      <w:proofErr w:type="gramStart"/>
-      <w:r>
-        <w:rPr>
-          <w:rFonts w:ascii="Consolas" w:hAnsi="Consolas" w:cs="Consolas"/>
-        </w:rPr>
-        <w:t>name</w:t>
-      </w:r>
-      <w:proofErr w:type="gramEnd"/>
-      <w:r>
-        <w:rPr>
-          <w:rFonts w:ascii="Consolas" w:hAnsi="Consolas" w:cs="Consolas"/>
-        </w:rPr>
-        <w:t>": "</w:t>
+        <w:t>"name": "</w:t>
       </w:r>
       <w:r>
         <w:rPr>
@@ -2433,14 +2495,12 @@
         </w:rPr>
         <w:t xml:space="preserve">    "</w:t>
       </w:r>
-      <w:proofErr w:type="gramStart"/>
       <w:r>
         <w:rPr>
           <w:rFonts w:ascii="Consolas" w:hAnsi="Consolas" w:cs="Consolas"/>
         </w:rPr>
         <w:t>description</w:t>
       </w:r>
-      <w:proofErr w:type="gramEnd"/>
       <w:r>
         <w:rPr>
           <w:rFonts w:ascii="Consolas" w:hAnsi="Consolas" w:cs="Consolas"/>
@@ -2596,14 +2656,12 @@
         </w:rPr>
         <w:t>"</w:t>
       </w:r>
-      <w:proofErr w:type="gramStart"/>
       <w:r>
         <w:rPr>
           <w:rFonts w:ascii="Consolas" w:hAnsi="Consolas" w:cs="Consolas"/>
         </w:rPr>
         <w:t>error</w:t>
       </w:r>
-      <w:proofErr w:type="gramEnd"/>
       <w:r>
         <w:rPr>
           <w:rFonts w:ascii="Consolas" w:hAnsi="Consolas" w:cs="Consolas"/>
@@ -2636,23 +2694,7 @@
     </w:p>
     <w:p>
       <w:r>
-        <w:t xml:space="preserve">Conclusion: Result as expected since the resource with </w:t>
-      </w:r>
-      <w:proofErr w:type="spellStart"/>
-      <w:r>
-        <w:t>category_id</w:t>
-      </w:r>
-      <w:proofErr w:type="spellEnd"/>
-      <w:r>
-        <w:t xml:space="preserve"> = 20 </w:t>
-      </w:r>
-      <w:proofErr w:type="gramStart"/>
-      <w:r>
-        <w:t>does</w:t>
-      </w:r>
-      <w:proofErr w:type="gramEnd"/>
-      <w:r>
-        <w:t xml:space="preserve"> not exist</w:t>
+        <w:t>Conclusion: Result as expected since the resource with category_id = 20 does not exist</w:t>
       </w:r>
     </w:p>
     <w:p/>
@@ -2768,14 +2810,12 @@
         </w:rPr>
         <w:t>"</w:t>
       </w:r>
-      <w:proofErr w:type="gramStart"/>
       <w:r>
         <w:rPr>
           <w:rFonts w:ascii="Consolas" w:hAnsi="Consolas" w:cs="Consolas"/>
         </w:rPr>
         <w:t>error</w:t>
       </w:r>
-      <w:proofErr w:type="gramEnd"/>
       <w:r>
         <w:rPr>
           <w:rFonts w:ascii="Consolas" w:hAnsi="Consolas" w:cs="Consolas"/>
@@ -2936,14 +2976,12 @@
         </w:rPr>
         <w:t>"</w:t>
       </w:r>
-      <w:proofErr w:type="spellStart"/>
       <w:r>
         <w:rPr>
           <w:rFonts w:ascii="Consolas" w:hAnsi="Consolas" w:cs="Consolas"/>
         </w:rPr>
         <w:t>parent_id</w:t>
       </w:r>
-      <w:proofErr w:type="spellEnd"/>
       <w:r>
         <w:rPr>
           <w:rFonts w:ascii="Consolas" w:hAnsi="Consolas" w:cs="Consolas"/>
@@ -2983,21 +3021,7 @@
         <w:rPr>
           <w:rFonts w:ascii="Consolas" w:hAnsi="Consolas" w:cs="Consolas"/>
         </w:rPr>
-        <w:t>"</w:t>
-      </w:r>
-      <w:proofErr w:type="gramStart"/>
-      <w:r>
-        <w:rPr>
-          <w:rFonts w:ascii="Consolas" w:hAnsi="Consolas" w:cs="Consolas"/>
-        </w:rPr>
-        <w:t>name</w:t>
-      </w:r>
-      <w:proofErr w:type="gramEnd"/>
-      <w:r>
-        <w:rPr>
-          <w:rFonts w:ascii="Consolas" w:hAnsi="Consolas" w:cs="Consolas"/>
-        </w:rPr>
-        <w:t>": "</w:t>
+        <w:t>"name": "</w:t>
       </w:r>
       <w:r>
         <w:rPr>
@@ -3028,14 +3052,12 @@
         </w:rPr>
         <w:t xml:space="preserve">    "</w:t>
       </w:r>
-      <w:proofErr w:type="gramStart"/>
       <w:r>
         <w:rPr>
           <w:rFonts w:ascii="Consolas" w:hAnsi="Consolas" w:cs="Consolas"/>
         </w:rPr>
         <w:t>description</w:t>
       </w:r>
-      <w:proofErr w:type="gramEnd"/>
       <w:r>
         <w:rPr>
           <w:rFonts w:ascii="Consolas" w:hAnsi="Consolas" w:cs="Consolas"/>
@@ -3155,21 +3177,7 @@
         <w:rPr>
           <w:rFonts w:ascii="Consolas" w:hAnsi="Consolas" w:cs="Consolas"/>
         </w:rPr>
-        <w:t xml:space="preserve">    “</w:t>
-      </w:r>
-      <w:proofErr w:type="spellStart"/>
-      <w:r>
-        <w:rPr>
-          <w:rFonts w:ascii="Consolas" w:hAnsi="Consolas" w:cs="Consolas"/>
-        </w:rPr>
-        <w:t>category_id</w:t>
-      </w:r>
-      <w:proofErr w:type="spellEnd"/>
-      <w:r>
-        <w:rPr>
-          <w:rFonts w:ascii="Consolas" w:hAnsi="Consolas" w:cs="Consolas"/>
-        </w:rPr>
-        <w:t>”: “11”,</w:t>
+        <w:t xml:space="preserve">    “category_id”: “11”,</w:t>
       </w:r>
     </w:p>
     <w:p>
@@ -3194,14 +3202,12 @@
         </w:rPr>
         <w:t>"</w:t>
       </w:r>
-      <w:proofErr w:type="spellStart"/>
       <w:r>
         <w:rPr>
           <w:rFonts w:ascii="Consolas" w:hAnsi="Consolas" w:cs="Consolas"/>
         </w:rPr>
         <w:t>parent_id</w:t>
       </w:r>
-      <w:proofErr w:type="spellEnd"/>
       <w:r>
         <w:rPr>
           <w:rFonts w:ascii="Consolas" w:hAnsi="Consolas" w:cs="Consolas"/>
@@ -3241,21 +3247,7 @@
         <w:rPr>
           <w:rFonts w:ascii="Consolas" w:hAnsi="Consolas" w:cs="Consolas"/>
         </w:rPr>
-        <w:t>"</w:t>
-      </w:r>
-      <w:proofErr w:type="gramStart"/>
-      <w:r>
-        <w:rPr>
-          <w:rFonts w:ascii="Consolas" w:hAnsi="Consolas" w:cs="Consolas"/>
-        </w:rPr>
-        <w:t>name</w:t>
-      </w:r>
-      <w:proofErr w:type="gramEnd"/>
-      <w:r>
-        <w:rPr>
-          <w:rFonts w:ascii="Consolas" w:hAnsi="Consolas" w:cs="Consolas"/>
-        </w:rPr>
-        <w:t>": "</w:t>
+        <w:t>"name": "</w:t>
       </w:r>
       <w:r>
         <w:rPr>
@@ -3286,14 +3278,12 @@
         </w:rPr>
         <w:t xml:space="preserve">    "</w:t>
       </w:r>
-      <w:proofErr w:type="gramStart"/>
       <w:r>
         <w:rPr>
           <w:rFonts w:ascii="Consolas" w:hAnsi="Consolas" w:cs="Consolas"/>
         </w:rPr>
         <w:t>description</w:t>
       </w:r>
-      <w:proofErr w:type="gramEnd"/>
       <w:r>
         <w:rPr>
           <w:rFonts w:ascii="Consolas" w:hAnsi="Consolas" w:cs="Consolas"/>
@@ -3440,21 +3430,7 @@
         <w:rPr>
           <w:rFonts w:ascii="Consolas" w:hAnsi="Consolas" w:cs="Consolas"/>
         </w:rPr>
-        <w:t xml:space="preserve">    “</w:t>
-      </w:r>
-      <w:proofErr w:type="spellStart"/>
-      <w:r>
-        <w:rPr>
-          <w:rFonts w:ascii="Consolas" w:hAnsi="Consolas" w:cs="Consolas"/>
-        </w:rPr>
-        <w:t>category_id</w:t>
-      </w:r>
-      <w:proofErr w:type="spellEnd"/>
-      <w:r>
-        <w:rPr>
-          <w:rFonts w:ascii="Consolas" w:hAnsi="Consolas" w:cs="Consolas"/>
-        </w:rPr>
-        <w:t>”:11,</w:t>
+        <w:t xml:space="preserve">    “category_id”:11,</w:t>
       </w:r>
     </w:p>
     <w:p>
@@ -3480,14 +3456,12 @@
         </w:rPr>
         <w:t>"</w:t>
       </w:r>
-      <w:proofErr w:type="spellStart"/>
       <w:r>
         <w:rPr>
           <w:rFonts w:ascii="Consolas" w:hAnsi="Consolas" w:cs="Consolas"/>
         </w:rPr>
         <w:t>parent_id</w:t>
       </w:r>
-      <w:proofErr w:type="spellEnd"/>
       <w:r>
         <w:rPr>
           <w:rFonts w:ascii="Consolas" w:hAnsi="Consolas" w:cs="Consolas"/>
@@ -3527,21 +3501,7 @@
         <w:rPr>
           <w:rFonts w:ascii="Consolas" w:hAnsi="Consolas" w:cs="Consolas"/>
         </w:rPr>
-        <w:t>"</w:t>
-      </w:r>
-      <w:proofErr w:type="gramStart"/>
-      <w:r>
-        <w:rPr>
-          <w:rFonts w:ascii="Consolas" w:hAnsi="Consolas" w:cs="Consolas"/>
-        </w:rPr>
-        <w:t>name</w:t>
-      </w:r>
-      <w:proofErr w:type="gramEnd"/>
-      <w:r>
-        <w:rPr>
-          <w:rFonts w:ascii="Consolas" w:hAnsi="Consolas" w:cs="Consolas"/>
-        </w:rPr>
-        <w:t>": "</w:t>
+        <w:t>"name": "</w:t>
       </w:r>
       <w:r>
         <w:rPr>
@@ -3572,14 +3532,12 @@
         </w:rPr>
         <w:t xml:space="preserve">    "</w:t>
       </w:r>
-      <w:proofErr w:type="gramStart"/>
       <w:r>
         <w:rPr>
           <w:rFonts w:ascii="Consolas" w:hAnsi="Consolas" w:cs="Consolas"/>
         </w:rPr>
         <w:t>description</w:t>
       </w:r>
-      <w:proofErr w:type="gramEnd"/>
       <w:r>
         <w:rPr>
           <w:rFonts w:ascii="Consolas" w:hAnsi="Consolas" w:cs="Consolas"/>
@@ -3700,19 +3658,11 @@
         </w:rPr>
         <w:t xml:space="preserve">  "</w:t>
       </w:r>
-      <w:proofErr w:type="gramStart"/>
-      <w:r>
-        <w:rPr>
-          <w:rFonts w:ascii="Consolas" w:hAnsi="Consolas" w:cs="Consolas"/>
-        </w:rPr>
-        <w:t>error</w:t>
-      </w:r>
-      <w:proofErr w:type="gramEnd"/>
-      <w:r>
-        <w:rPr>
-          <w:rFonts w:ascii="Consolas" w:hAnsi="Consolas" w:cs="Consolas"/>
-        </w:rPr>
-        <w:t>": “Method not allowed on a resource”</w:t>
+      <w:r>
+        <w:rPr>
+          <w:rFonts w:ascii="Consolas" w:hAnsi="Consolas" w:cs="Consolas"/>
+        </w:rPr>
+        <w:t>error": “Method not allowed on a resource”</w:t>
       </w:r>
     </w:p>
     <w:p>
@@ -3853,21 +3803,7 @@
         <w:rPr>
           <w:rFonts w:ascii="Consolas" w:hAnsi="Consolas" w:cs="Consolas"/>
         </w:rPr>
-        <w:t xml:space="preserve">    “</w:t>
-      </w:r>
-      <w:proofErr w:type="spellStart"/>
-      <w:r>
-        <w:rPr>
-          <w:rFonts w:ascii="Consolas" w:hAnsi="Consolas" w:cs="Consolas"/>
-        </w:rPr>
-        <w:t>category_id</w:t>
-      </w:r>
-      <w:proofErr w:type="spellEnd"/>
-      <w:r>
-        <w:rPr>
-          <w:rFonts w:ascii="Consolas" w:hAnsi="Consolas" w:cs="Consolas"/>
-        </w:rPr>
-        <w:t>”:10</w:t>
+        <w:t xml:space="preserve">    “category_id”:10</w:t>
       </w:r>
       <w:r>
         <w:rPr>
@@ -3898,14 +3834,12 @@
         </w:rPr>
         <w:t>"</w:t>
       </w:r>
-      <w:proofErr w:type="spellStart"/>
       <w:r>
         <w:rPr>
           <w:rFonts w:ascii="Consolas" w:hAnsi="Consolas" w:cs="Consolas"/>
         </w:rPr>
         <w:t>parent_id</w:t>
       </w:r>
-      <w:proofErr w:type="spellEnd"/>
       <w:r>
         <w:rPr>
           <w:rFonts w:ascii="Consolas" w:hAnsi="Consolas" w:cs="Consolas"/>
@@ -3946,21 +3880,7 @@
         <w:rPr>
           <w:rFonts w:ascii="Consolas" w:hAnsi="Consolas" w:cs="Consolas"/>
         </w:rPr>
-        <w:t>"</w:t>
-      </w:r>
-      <w:proofErr w:type="gramStart"/>
-      <w:r>
-        <w:rPr>
-          <w:rFonts w:ascii="Consolas" w:hAnsi="Consolas" w:cs="Consolas"/>
-        </w:rPr>
-        <w:t>name</w:t>
-      </w:r>
-      <w:proofErr w:type="gramEnd"/>
-      <w:r>
-        <w:rPr>
-          <w:rFonts w:ascii="Consolas" w:hAnsi="Consolas" w:cs="Consolas"/>
-        </w:rPr>
-        <w:t>": "</w:t>
+        <w:t>"name": "</w:t>
       </w:r>
       <w:r>
         <w:rPr>
@@ -3991,14 +3911,12 @@
         </w:rPr>
         <w:t xml:space="preserve">    "</w:t>
       </w:r>
-      <w:proofErr w:type="gramStart"/>
       <w:r>
         <w:rPr>
           <w:rFonts w:ascii="Consolas" w:hAnsi="Consolas" w:cs="Consolas"/>
         </w:rPr>
         <w:t>description</w:t>
       </w:r>
-      <w:proofErr w:type="gramEnd"/>
       <w:r>
         <w:rPr>
           <w:rFonts w:ascii="Consolas" w:hAnsi="Consolas" w:cs="Consolas"/>
@@ -4118,21 +4036,7 @@
         <w:rPr>
           <w:rFonts w:ascii="Consolas" w:hAnsi="Consolas" w:cs="Consolas"/>
         </w:rPr>
-        <w:t xml:space="preserve">    “</w:t>
-      </w:r>
-      <w:proofErr w:type="spellStart"/>
-      <w:r>
-        <w:rPr>
-          <w:rFonts w:ascii="Consolas" w:hAnsi="Consolas" w:cs="Consolas"/>
-        </w:rPr>
-        <w:t>category_id</w:t>
-      </w:r>
-      <w:proofErr w:type="spellEnd"/>
-      <w:r>
-        <w:rPr>
-          <w:rFonts w:ascii="Consolas" w:hAnsi="Consolas" w:cs="Consolas"/>
-        </w:rPr>
-        <w:t>”:10,</w:t>
+        <w:t xml:space="preserve">    “category_id”:10,</w:t>
       </w:r>
     </w:p>
     <w:p>
@@ -4157,14 +4061,12 @@
         </w:rPr>
         <w:t>"</w:t>
       </w:r>
-      <w:proofErr w:type="spellStart"/>
       <w:r>
         <w:rPr>
           <w:rFonts w:ascii="Consolas" w:hAnsi="Consolas" w:cs="Consolas"/>
         </w:rPr>
         <w:t>parent_id</w:t>
       </w:r>
-      <w:proofErr w:type="spellEnd"/>
       <w:r>
         <w:rPr>
           <w:rFonts w:ascii="Consolas" w:hAnsi="Consolas" w:cs="Consolas"/>
@@ -4204,21 +4106,7 @@
         <w:rPr>
           <w:rFonts w:ascii="Consolas" w:hAnsi="Consolas" w:cs="Consolas"/>
         </w:rPr>
-        <w:t>"</w:t>
-      </w:r>
-      <w:proofErr w:type="gramStart"/>
-      <w:r>
-        <w:rPr>
-          <w:rFonts w:ascii="Consolas" w:hAnsi="Consolas" w:cs="Consolas"/>
-        </w:rPr>
-        <w:t>name</w:t>
-      </w:r>
-      <w:proofErr w:type="gramEnd"/>
-      <w:r>
-        <w:rPr>
-          <w:rFonts w:ascii="Consolas" w:hAnsi="Consolas" w:cs="Consolas"/>
-        </w:rPr>
-        <w:t>": "</w:t>
+        <w:t>"name": "</w:t>
       </w:r>
       <w:r>
         <w:rPr>
@@ -4249,14 +4137,12 @@
         </w:rPr>
         <w:t xml:space="preserve">    "</w:t>
       </w:r>
-      <w:proofErr w:type="gramStart"/>
       <w:r>
         <w:rPr>
           <w:rFonts w:ascii="Consolas" w:hAnsi="Consolas" w:cs="Consolas"/>
         </w:rPr>
         <w:t>description</w:t>
       </w:r>
-      <w:proofErr w:type="gramEnd"/>
       <w:r>
         <w:rPr>
           <w:rFonts w:ascii="Consolas" w:hAnsi="Consolas" w:cs="Consolas"/>
@@ -4410,21 +4296,7 @@
         <w:rPr>
           <w:rFonts w:ascii="Consolas" w:hAnsi="Consolas" w:cs="Consolas"/>
         </w:rPr>
-        <w:t xml:space="preserve">    “</w:t>
-      </w:r>
-      <w:proofErr w:type="spellStart"/>
-      <w:r>
-        <w:rPr>
-          <w:rFonts w:ascii="Consolas" w:hAnsi="Consolas" w:cs="Consolas"/>
-        </w:rPr>
-        <w:t>category_id</w:t>
-      </w:r>
-      <w:proofErr w:type="spellEnd"/>
-      <w:r>
-        <w:rPr>
-          <w:rFonts w:ascii="Consolas" w:hAnsi="Consolas" w:cs="Consolas"/>
-        </w:rPr>
-        <w:t>”:20,</w:t>
+        <w:t xml:space="preserve">    “category_id”:20,</w:t>
       </w:r>
     </w:p>
     <w:p>
@@ -4449,14 +4321,12 @@
         </w:rPr>
         <w:t>"</w:t>
       </w:r>
-      <w:proofErr w:type="spellStart"/>
       <w:r>
         <w:rPr>
           <w:rFonts w:ascii="Consolas" w:hAnsi="Consolas" w:cs="Consolas"/>
         </w:rPr>
         <w:t>parent_id</w:t>
       </w:r>
-      <w:proofErr w:type="spellEnd"/>
       <w:r>
         <w:rPr>
           <w:rFonts w:ascii="Consolas" w:hAnsi="Consolas" w:cs="Consolas"/>
@@ -4496,21 +4366,7 @@
         <w:rPr>
           <w:rFonts w:ascii="Consolas" w:hAnsi="Consolas" w:cs="Consolas"/>
         </w:rPr>
-        <w:t>"</w:t>
-      </w:r>
-      <w:proofErr w:type="gramStart"/>
-      <w:r>
-        <w:rPr>
-          <w:rFonts w:ascii="Consolas" w:hAnsi="Consolas" w:cs="Consolas"/>
-        </w:rPr>
-        <w:t>name</w:t>
-      </w:r>
-      <w:proofErr w:type="gramEnd"/>
-      <w:r>
-        <w:rPr>
-          <w:rFonts w:ascii="Consolas" w:hAnsi="Consolas" w:cs="Consolas"/>
-        </w:rPr>
-        <w:t>": "</w:t>
+        <w:t>"name": "</w:t>
       </w:r>
       <w:r>
         <w:rPr>
@@ -4542,14 +4398,12 @@
         <w:lastRenderedPageBreak/>
         <w:t xml:space="preserve">    "</w:t>
       </w:r>
-      <w:proofErr w:type="gramStart"/>
       <w:r>
         <w:rPr>
           <w:rFonts w:ascii="Consolas" w:hAnsi="Consolas" w:cs="Consolas"/>
         </w:rPr>
         <w:t>description</w:t>
       </w:r>
-      <w:proofErr w:type="gramEnd"/>
       <w:r>
         <w:rPr>
           <w:rFonts w:ascii="Consolas" w:hAnsi="Consolas" w:cs="Consolas"/>
@@ -4677,19 +4531,11 @@
         </w:rPr>
         <w:t xml:space="preserve">  "</w:t>
       </w:r>
-      <w:proofErr w:type="gramStart"/>
-      <w:r>
-        <w:rPr>
-          <w:rFonts w:ascii="Consolas" w:hAnsi="Consolas" w:cs="Consolas"/>
-        </w:rPr>
-        <w:t>error</w:t>
-      </w:r>
-      <w:proofErr w:type="gramEnd"/>
-      <w:r>
-        <w:rPr>
-          <w:rFonts w:ascii="Consolas" w:hAnsi="Consolas" w:cs="Consolas"/>
-        </w:rPr>
-        <w:t>": “Resource not found”</w:t>
+      <w:r>
+        <w:rPr>
+          <w:rFonts w:ascii="Consolas" w:hAnsi="Consolas" w:cs="Consolas"/>
+        </w:rPr>
+        <w:t>error": “Resource not found”</w:t>
       </w:r>
     </w:p>
     <w:p>
@@ -4714,15 +4560,7 @@
         <w:t>Conclusion: Result as expected</w:t>
       </w:r>
       <w:r>
-        <w:t xml:space="preserve"> since there is no category with </w:t>
-      </w:r>
-      <w:proofErr w:type="spellStart"/>
-      <w:r>
-        <w:t>category_id</w:t>
-      </w:r>
-      <w:proofErr w:type="spellEnd"/>
-      <w:r>
-        <w:t xml:space="preserve"> = 20</w:t>
+        <w:t xml:space="preserve"> since there is no category with category_id = 20</w:t>
       </w:r>
     </w:p>
     <w:p/>
@@ -4830,21 +4668,7 @@
         <w:rPr>
           <w:rFonts w:ascii="Consolas" w:hAnsi="Consolas" w:cs="Consolas"/>
         </w:rPr>
-        <w:t xml:space="preserve">    “</w:t>
-      </w:r>
-      <w:proofErr w:type="spellStart"/>
-      <w:r>
-        <w:rPr>
-          <w:rFonts w:ascii="Consolas" w:hAnsi="Consolas" w:cs="Consolas"/>
-        </w:rPr>
-        <w:t>category_id</w:t>
-      </w:r>
-      <w:proofErr w:type="spellEnd"/>
-      <w:r>
-        <w:rPr>
-          <w:rFonts w:ascii="Consolas" w:hAnsi="Consolas" w:cs="Consolas"/>
-        </w:rPr>
-        <w:t>”:8,</w:t>
+        <w:t xml:space="preserve">    “category_id”:8,</w:t>
       </w:r>
     </w:p>
     <w:p>
@@ -4869,14 +4693,12 @@
         </w:rPr>
         <w:t>"</w:t>
       </w:r>
-      <w:proofErr w:type="spellStart"/>
       <w:r>
         <w:rPr>
           <w:rFonts w:ascii="Consolas" w:hAnsi="Consolas" w:cs="Consolas"/>
         </w:rPr>
         <w:t>parent_id</w:t>
       </w:r>
-      <w:proofErr w:type="spellEnd"/>
       <w:r>
         <w:rPr>
           <w:rFonts w:ascii="Consolas" w:hAnsi="Consolas" w:cs="Consolas"/>
@@ -4916,21 +4738,7 @@
         <w:rPr>
           <w:rFonts w:ascii="Consolas" w:hAnsi="Consolas" w:cs="Consolas"/>
         </w:rPr>
-        <w:t>"</w:t>
-      </w:r>
-      <w:proofErr w:type="gramStart"/>
-      <w:r>
-        <w:rPr>
-          <w:rFonts w:ascii="Consolas" w:hAnsi="Consolas" w:cs="Consolas"/>
-        </w:rPr>
-        <w:t>name</w:t>
-      </w:r>
-      <w:proofErr w:type="gramEnd"/>
-      <w:r>
-        <w:rPr>
-          <w:rFonts w:ascii="Consolas" w:hAnsi="Consolas" w:cs="Consolas"/>
-        </w:rPr>
-        <w:t>": "</w:t>
+        <w:t>"name": "</w:t>
       </w:r>
       <w:r>
         <w:rPr>
@@ -4961,14 +4769,12 @@
         </w:rPr>
         <w:t xml:space="preserve">    "</w:t>
       </w:r>
-      <w:proofErr w:type="gramStart"/>
       <w:r>
         <w:rPr>
           <w:rFonts w:ascii="Consolas" w:hAnsi="Consolas" w:cs="Consolas"/>
         </w:rPr>
         <w:t>description</w:t>
       </w:r>
-      <w:proofErr w:type="gramEnd"/>
       <w:r>
         <w:rPr>
           <w:rFonts w:ascii="Consolas" w:hAnsi="Consolas" w:cs="Consolas"/>
@@ -5096,19 +4902,11 @@
         </w:rPr>
         <w:t xml:space="preserve">  "</w:t>
       </w:r>
-      <w:proofErr w:type="gramStart"/>
-      <w:r>
-        <w:rPr>
-          <w:rFonts w:ascii="Consolas" w:hAnsi="Consolas" w:cs="Consolas"/>
-        </w:rPr>
-        <w:t>error</w:t>
-      </w:r>
-      <w:proofErr w:type="gramEnd"/>
-      <w:r>
-        <w:rPr>
-          <w:rFonts w:ascii="Consolas" w:hAnsi="Consolas" w:cs="Consolas"/>
-        </w:rPr>
-        <w:t>": “</w:t>
+      <w:r>
+        <w:rPr>
+          <w:rFonts w:ascii="Consolas" w:hAnsi="Consolas" w:cs="Consolas"/>
+        </w:rPr>
+        <w:t>error": “</w:t>
       </w:r>
       <w:r>
         <w:rPr>
@@ -5145,31 +4943,7 @@
         <w:t>Conclusion: Result as expected</w:t>
       </w:r>
       <w:r>
-        <w:t xml:space="preserve"> since the </w:t>
-      </w:r>
-      <w:proofErr w:type="spellStart"/>
-      <w:r>
-        <w:t>category_id</w:t>
-      </w:r>
-      <w:proofErr w:type="spellEnd"/>
-      <w:r>
-        <w:t xml:space="preserve"> in the </w:t>
-      </w:r>
-      <w:proofErr w:type="gramStart"/>
-      <w:r>
-        <w:t>URL(</w:t>
-      </w:r>
-      <w:proofErr w:type="gramEnd"/>
-      <w:r>
-        <w:t xml:space="preserve">10) does not match the </w:t>
-      </w:r>
-      <w:proofErr w:type="spellStart"/>
-      <w:r>
-        <w:t>category_id</w:t>
-      </w:r>
-      <w:proofErr w:type="spellEnd"/>
-      <w:r>
-        <w:t xml:space="preserve"> in the JSON Input(8)</w:t>
+        <w:t xml:space="preserve"> since the category_id in the URL(10) does not match the category_id in the JSON Input(8)</w:t>
       </w:r>
     </w:p>
     <w:p/>
@@ -5277,21 +5051,7 @@
         <w:rPr>
           <w:rFonts w:ascii="Consolas" w:hAnsi="Consolas" w:cs="Consolas"/>
         </w:rPr>
-        <w:t xml:space="preserve">    “</w:t>
-      </w:r>
-      <w:proofErr w:type="spellStart"/>
-      <w:r>
-        <w:rPr>
-          <w:rFonts w:ascii="Consolas" w:hAnsi="Consolas" w:cs="Consolas"/>
-        </w:rPr>
-        <w:t>category_id</w:t>
-      </w:r>
-      <w:proofErr w:type="spellEnd"/>
-      <w:r>
-        <w:rPr>
-          <w:rFonts w:ascii="Consolas" w:hAnsi="Consolas" w:cs="Consolas"/>
-        </w:rPr>
-        <w:t>”:8,</w:t>
+        <w:t xml:space="preserve">    “category_id”:8,</w:t>
       </w:r>
     </w:p>
     <w:p>
@@ -5316,14 +5076,12 @@
         </w:rPr>
         <w:t>"</w:t>
       </w:r>
-      <w:proofErr w:type="spellStart"/>
       <w:r>
         <w:rPr>
           <w:rFonts w:ascii="Consolas" w:hAnsi="Consolas" w:cs="Consolas"/>
         </w:rPr>
         <w:t>parent_id</w:t>
       </w:r>
-      <w:proofErr w:type="spellEnd"/>
       <w:r>
         <w:rPr>
           <w:rFonts w:ascii="Consolas" w:hAnsi="Consolas" w:cs="Consolas"/>
@@ -5363,21 +5121,7 @@
         <w:rPr>
           <w:rFonts w:ascii="Consolas" w:hAnsi="Consolas" w:cs="Consolas"/>
         </w:rPr>
-        <w:t>"</w:t>
-      </w:r>
-      <w:proofErr w:type="gramStart"/>
-      <w:r>
-        <w:rPr>
-          <w:rFonts w:ascii="Consolas" w:hAnsi="Consolas" w:cs="Consolas"/>
-        </w:rPr>
-        <w:t>name</w:t>
-      </w:r>
-      <w:proofErr w:type="gramEnd"/>
-      <w:r>
-        <w:rPr>
-          <w:rFonts w:ascii="Consolas" w:hAnsi="Consolas" w:cs="Consolas"/>
-        </w:rPr>
-        <w:t>": "</w:t>
+        <w:t>"name": "</w:t>
       </w:r>
       <w:r>
         <w:rPr>
@@ -5408,14 +5152,12 @@
         </w:rPr>
         <w:t xml:space="preserve">    "</w:t>
       </w:r>
-      <w:proofErr w:type="gramStart"/>
       <w:r>
         <w:rPr>
           <w:rFonts w:ascii="Consolas" w:hAnsi="Consolas" w:cs="Consolas"/>
         </w:rPr>
         <w:t>description</w:t>
       </w:r>
-      <w:proofErr w:type="gramEnd"/>
       <w:r>
         <w:rPr>
           <w:rFonts w:ascii="Consolas" w:hAnsi="Consolas" w:cs="Consolas"/>
@@ -5536,19 +5278,11 @@
         </w:rPr>
         <w:t xml:space="preserve">  "</w:t>
       </w:r>
-      <w:proofErr w:type="gramStart"/>
-      <w:r>
-        <w:rPr>
-          <w:rFonts w:ascii="Consolas" w:hAnsi="Consolas" w:cs="Consolas"/>
-        </w:rPr>
-        <w:t>error</w:t>
-      </w:r>
-      <w:proofErr w:type="gramEnd"/>
-      <w:r>
-        <w:rPr>
-          <w:rFonts w:ascii="Consolas" w:hAnsi="Consolas" w:cs="Consolas"/>
-        </w:rPr>
-        <w:t>": “Method not allowed on a collection”</w:t>
+      <w:r>
+        <w:rPr>
+          <w:rFonts w:ascii="Consolas" w:hAnsi="Consolas" w:cs="Consolas"/>
+        </w:rPr>
+        <w:t>error": “Method not allowed on a collection”</w:t>
       </w:r>
     </w:p>
     <w:p>
@@ -5719,14 +5453,12 @@
         </w:rPr>
         <w:t xml:space="preserve">  "</w:t>
       </w:r>
-      <w:proofErr w:type="gramStart"/>
       <w:r>
         <w:rPr>
           <w:rFonts w:ascii="Consolas" w:hAnsi="Consolas" w:cs="Consolas"/>
         </w:rPr>
         <w:t>deleted</w:t>
       </w:r>
-      <w:proofErr w:type="gramEnd"/>
       <w:r>
         <w:rPr>
           <w:rFonts w:ascii="Consolas" w:hAnsi="Consolas" w:cs="Consolas"/>
@@ -5878,19 +5610,11 @@
         </w:rPr>
         <w:t xml:space="preserve">  "</w:t>
       </w:r>
-      <w:proofErr w:type="gramStart"/>
-      <w:r>
-        <w:rPr>
-          <w:rFonts w:ascii="Consolas" w:hAnsi="Consolas" w:cs="Consolas"/>
-        </w:rPr>
-        <w:t>error</w:t>
-      </w:r>
-      <w:proofErr w:type="gramEnd"/>
-      <w:r>
-        <w:rPr>
-          <w:rFonts w:ascii="Consolas" w:hAnsi="Consolas" w:cs="Consolas"/>
-        </w:rPr>
-        <w:t>": “Resource not found”</w:t>
+      <w:r>
+        <w:rPr>
+          <w:rFonts w:ascii="Consolas" w:hAnsi="Consolas" w:cs="Consolas"/>
+        </w:rPr>
+        <w:t>error": “Resource not found”</w:t>
       </w:r>
     </w:p>
     <w:p>
@@ -5915,15 +5639,7 @@
         <w:t>Conclusion: Result as expected</w:t>
       </w:r>
       <w:r>
-        <w:t xml:space="preserve"> since there is no category with </w:t>
-      </w:r>
-      <w:proofErr w:type="spellStart"/>
-      <w:r>
-        <w:t>category_id</w:t>
-      </w:r>
-      <w:proofErr w:type="spellEnd"/>
-      <w:r>
-        <w:t xml:space="preserve"> = 20</w:t>
+        <w:t xml:space="preserve"> since there is no category with category_id = 20</w:t>
       </w:r>
     </w:p>
     <w:p/>
@@ -6053,19 +5769,11 @@
         </w:rPr>
         <w:t xml:space="preserve">  "</w:t>
       </w:r>
-      <w:proofErr w:type="gramStart"/>
-      <w:r>
-        <w:rPr>
-          <w:rFonts w:ascii="Consolas" w:hAnsi="Consolas" w:cs="Consolas"/>
-        </w:rPr>
-        <w:t>error</w:t>
-      </w:r>
-      <w:proofErr w:type="gramEnd"/>
-      <w:r>
-        <w:rPr>
-          <w:rFonts w:ascii="Consolas" w:hAnsi="Consolas" w:cs="Consolas"/>
-        </w:rPr>
-        <w:t>": “Method not allowed on a collection”</w:t>
+      <w:r>
+        <w:rPr>
+          <w:rFonts w:ascii="Consolas" w:hAnsi="Consolas" w:cs="Consolas"/>
+        </w:rPr>
+        <w:t>error": “Method not allowed on a collection”</w:t>
       </w:r>
     </w:p>
     <w:p>

</xml_diff>